<commit_message>
updated the skill section with flex properties
</commit_message>
<xml_diff>
--- a/Eric_Luna_Resume.docx
+++ b/Eric_Luna_Resume.docx
@@ -606,7 +606,43 @@
           <w:sz w:val="24"/>
           <w:szCs w:val="24"/>
         </w:rPr>
-        <w:t>Bootstrap     API     Github     Computer Maintenance</w:t>
+        <w:t xml:space="preserve">Bootstrap     </w:t>
+      </w:r>
+      <w:r>
+        <w:rPr>
+          <w:rFonts w:ascii="Garamond" w:eastAsia="Arial" w:hAnsi="Garamond" w:cs="Arial"/>
+          <w:noProof/>
+          <w:sz w:val="24"/>
+          <w:szCs w:val="24"/>
+        </w:rPr>
+        <w:t xml:space="preserve">SASS </w:t>
+      </w:r>
+      <w:r>
+        <w:rPr>
+          <w:rFonts w:ascii="Garamond" w:eastAsia="Arial" w:hAnsi="Garamond" w:cs="Arial"/>
+          <w:noProof/>
+          <w:sz w:val="24"/>
+          <w:szCs w:val="24"/>
+        </w:rPr>
+        <w:t xml:space="preserve">API     Github     </w:t>
+      </w:r>
+      <w:r>
+        <w:rPr>
+          <w:rFonts w:ascii="Garamond" w:eastAsia="Arial" w:hAnsi="Garamond" w:cs="Arial"/>
+          <w:noProof/>
+          <w:sz w:val="24"/>
+          <w:szCs w:val="24"/>
+        </w:rPr>
+        <w:t xml:space="preserve">Mac  </w:t>
+      </w:r>
+      <w:r>
+        <w:rPr>
+          <w:rFonts w:ascii="Garamond" w:eastAsia="Arial" w:hAnsi="Garamond" w:cs="Arial"/>
+          <w:noProof/>
+          <w:sz w:val="24"/>
+          <w:szCs w:val="24"/>
+        </w:rPr>
+        <w:t xml:space="preserve">Microsoft Windows    </w:t>
       </w:r>
     </w:p>
     <w:p>
@@ -629,7 +665,16 @@
           <w:sz w:val="24"/>
           <w:szCs w:val="24"/>
         </w:rPr>
-        <w:t>Microsoft Windows     Microsoft Office</w:t>
+        <w:t xml:space="preserve"> Microsoft Office</w:t>
+      </w:r>
+      <w:r>
+        <w:rPr>
+          <w:rFonts w:ascii="Garamond" w:eastAsia="Arial" w:hAnsi="Garamond" w:cs="Arial"/>
+          <w:noProof/>
+          <w:sz w:val="24"/>
+          <w:szCs w:val="24"/>
+        </w:rPr>
+        <w:t xml:space="preserve"> </w:t>
       </w:r>
     </w:p>
     <w:p>
@@ -750,154 +795,39 @@
         <w:rPr>
           <w:rFonts w:ascii="Garamond" w:eastAsia="Arial" w:hAnsi="Garamond" w:cs="Arial"/>
           <w:noProof/>
+          <w:sz w:val="24"/>
+          <w:szCs w:val="24"/>
+        </w:rPr>
+      </w:pPr>
+      <w:r>
+        <w:rPr>
+          <w:rFonts w:ascii="Garamond" w:eastAsia="Arial" w:hAnsi="Garamond" w:cs="Arial"/>
+          <w:noProof/>
+          <w:sz w:val="24"/>
+          <w:szCs w:val="24"/>
+        </w:rPr>
+        <w:t xml:space="preserve">Time Managment         Problem Solving   </w:t>
+      </w:r>
+      <w:r>
+        <w:rPr>
+          <w:rFonts w:ascii="Garamond" w:eastAsia="Arial" w:hAnsi="Garamond" w:cs="Arial"/>
+          <w:noProof/>
+          <w:sz w:val="24"/>
+          <w:szCs w:val="24"/>
+        </w:rPr>
+        <w:t>Attention-to-detail</w:t>
+      </w:r>
+    </w:p>
+    <w:p>
+      <w:pPr>
+        <w:widowControl w:val="0"/>
+        <w:ind w:left="720" w:firstLine="720"/>
+        <w:contextualSpacing/>
+        <w:outlineLvl w:val="0"/>
+        <w:rPr>
+          <w:rFonts w:ascii="Garamond" w:eastAsia="Arial" w:hAnsi="Garamond" w:cs="Arial"/>
+          <w:noProof/>
           <w:color w:val="666666"/>
-          <w:sz w:val="24"/>
-          <w:szCs w:val="24"/>
-        </w:rPr>
-      </w:pPr>
-      <w:r>
-        <w:rPr>
-          <w:rFonts w:ascii="Garamond" w:eastAsia="Arial" w:hAnsi="Garamond" w:cs="Arial"/>
-          <w:noProof/>
-          <w:sz w:val="24"/>
-          <w:szCs w:val="24"/>
-        </w:rPr>
-        <w:t xml:space="preserve">Time Managment         Problem Solving   </w:t>
-      </w:r>
-      <w:r>
-        <w:rPr>
-          <w:rFonts w:ascii="Garamond" w:eastAsia="Arial" w:hAnsi="Garamond" w:cs="Arial"/>
-          <w:noProof/>
-          <w:sz w:val="24"/>
-          <w:szCs w:val="24"/>
-        </w:rPr>
-        <w:t xml:space="preserve">Curiosity    </w:t>
-      </w:r>
-      <w:bookmarkStart w:id="1" w:name="_GoBack"/>
-      <w:bookmarkEnd w:id="1"/>
-    </w:p>
-    <w:p>
-      <w:pPr>
-        <w:widowControl w:val="0"/>
-        <w:contextualSpacing/>
-        <w:outlineLvl w:val="0"/>
-        <w:rPr>
-          <w:rFonts w:ascii="Garamond" w:eastAsia="Arial" w:hAnsi="Garamond" w:cs="Arial"/>
-          <w:b/>
-          <w:caps/>
-          <w:color w:val="C00000"/>
-          <w:spacing w:val="40"/>
-          <w:sz w:val="24"/>
-          <w:szCs w:val="24"/>
-          <w:u w:val="single"/>
-        </w:rPr>
-      </w:pPr>
-      <w:r>
-        <w:rPr>
-          <w:rFonts w:ascii="Garamond" w:eastAsia="Arial" w:hAnsi="Garamond" w:cs="Arial"/>
-          <w:b/>
-          <w:caps/>
-          <w:color w:val="C00000"/>
-          <w:spacing w:val="40"/>
-          <w:sz w:val="24"/>
-          <w:szCs w:val="24"/>
-          <w:u w:val="single"/>
-        </w:rPr>
-        <w:t>EDUCATION</w:t>
-      </w:r>
-    </w:p>
-    <w:p>
-      <w:pPr>
-        <w:widowControl w:val="0"/>
-        <w:contextualSpacing/>
-        <w:outlineLvl w:val="0"/>
-        <w:rPr>
-          <w:rFonts w:ascii="Garamond" w:eastAsia="Arial" w:hAnsi="Garamond" w:cs="Arial"/>
-          <w:b/>
-          <w:caps/>
-          <w:color w:val="741B47"/>
-          <w:spacing w:val="40"/>
-          <w:sz w:val="24"/>
-          <w:szCs w:val="24"/>
-        </w:rPr>
-      </w:pPr>
-    </w:p>
-    <w:p>
-      <w:pPr>
-        <w:pStyle w:val="Normalwithleftindent"/>
-        <w:rPr>
-          <w:rFonts w:ascii="Garamond" w:hAnsi="Garamond"/>
-          <w:b/>
-          <w:color w:val="auto"/>
-          <w:sz w:val="24"/>
-          <w:szCs w:val="24"/>
-        </w:rPr>
-      </w:pPr>
-      <w:r>
-        <w:rPr>
-          <w:rFonts w:ascii="Garamond" w:hAnsi="Garamond"/>
-          <w:b/>
-          <w:color w:val="auto"/>
-          <w:sz w:val="24"/>
-          <w:szCs w:val="24"/>
-        </w:rPr>
-        <w:t>Associate of Science, concentration in General Science</w:t>
-      </w:r>
-      <w:r>
-        <w:rPr>
-          <w:rFonts w:ascii="Garamond" w:hAnsi="Garamond"/>
-          <w:b/>
-          <w:color w:val="auto"/>
-          <w:sz w:val="24"/>
-          <w:szCs w:val="24"/>
-        </w:rPr>
-        <w:t xml:space="preserve"> </w:t>
-      </w:r>
-      <w:r>
-        <w:rPr>
-          <w:rFonts w:ascii="Garamond" w:hAnsi="Garamond"/>
-          <w:b/>
-          <w:color w:val="auto"/>
-          <w:sz w:val="24"/>
-          <w:szCs w:val="24"/>
-        </w:rPr>
-        <w:t xml:space="preserve">(A.S.) </w:t>
-      </w:r>
-    </w:p>
-    <w:p>
-      <w:pPr>
-        <w:pStyle w:val="Normalwithleftindent"/>
-        <w:rPr>
-          <w:rFonts w:ascii="Garamond" w:hAnsi="Garamond"/>
-          <w:color w:val="auto"/>
-          <w:sz w:val="24"/>
-          <w:szCs w:val="24"/>
-        </w:rPr>
-      </w:pPr>
-      <w:r>
-        <w:rPr>
-          <w:rFonts w:ascii="Garamond" w:hAnsi="Garamond"/>
-          <w:color w:val="auto"/>
-          <w:sz w:val="24"/>
-          <w:szCs w:val="24"/>
-        </w:rPr>
-        <w:t>San Antonio College - San Antonio, Texas, 2012</w:t>
-      </w:r>
-      <w:r>
-        <w:rPr>
-          <w:rFonts w:ascii="Garamond" w:hAnsi="Garamond"/>
-          <w:color w:val="auto"/>
-          <w:sz w:val="24"/>
-          <w:szCs w:val="24"/>
-        </w:rPr>
-        <w:tab/>
-      </w:r>
-    </w:p>
-    <w:p>
-      <w:pPr>
-        <w:pStyle w:val="Normalwithleftindent"/>
-        <w:rPr>
-          <w:rFonts w:ascii="Garamond" w:hAnsi="Garamond"/>
           <w:sz w:val="24"/>
           <w:szCs w:val="24"/>
         </w:rPr>
@@ -1541,18 +1471,56 @@
           <w:rFonts w:ascii="Garamond" w:eastAsia="Arial" w:hAnsi="Garamond" w:cs="Arial"/>
           <w:caps/>
           <w:spacing w:val="40"/>
-          <w:szCs w:val="20"/>
-        </w:rPr>
-      </w:pPr>
-      <w:r>
-        <w:rPr>
-          <w:rFonts w:ascii="Garamond" w:eastAsia="Arial" w:hAnsi="Garamond" w:cs="Arial"/>
+          <w:sz w:val="24"/>
+          <w:szCs w:val="24"/>
+        </w:rPr>
+      </w:pPr>
+      <w:r>
+        <w:rPr>
+          <w:rFonts w:ascii="Garamond" w:eastAsia="Arial" w:hAnsi="Garamond" w:cs="Arial"/>
+          <w:b/>
           <w:caps/>
           <w:color w:val="C00000"/>
           <w:spacing w:val="40"/>
-          <w:szCs w:val="20"/>
-        </w:rPr>
-        <w:t>Portfolio Website:</w:t>
+          <w:sz w:val="24"/>
+          <w:szCs w:val="24"/>
+        </w:rPr>
+        <w:t xml:space="preserve">Click here </w:t>
+      </w:r>
+      <w:r>
+        <w:rPr>
+          <w:rFonts w:ascii="Garamond" w:eastAsia="Arial" w:hAnsi="Garamond" w:cs="Arial"/>
+          <w:b/>
+          <w:caps/>
+          <w:color w:val="C00000"/>
+          <w:spacing w:val="40"/>
+          <w:sz w:val="24"/>
+          <w:szCs w:val="24"/>
+        </w:rPr>
+        <w:t xml:space="preserve">Full </w:t>
+      </w:r>
+      <w:r>
+        <w:rPr>
+          <w:rFonts w:ascii="Garamond" w:eastAsia="Arial" w:hAnsi="Garamond" w:cs="Arial"/>
+          <w:b/>
+          <w:caps/>
+          <w:color w:val="C00000"/>
+          <w:spacing w:val="40"/>
+          <w:sz w:val="24"/>
+          <w:szCs w:val="24"/>
+        </w:rPr>
+        <w:t>Portfolio Website</w:t>
+      </w:r>
+      <w:r>
+        <w:rPr>
+          <w:rFonts w:ascii="Garamond" w:eastAsia="Arial" w:hAnsi="Garamond" w:cs="Arial"/>
+          <w:caps/>
+          <w:color w:val="C00000"/>
+          <w:spacing w:val="40"/>
+          <w:sz w:val="24"/>
+          <w:szCs w:val="24"/>
+        </w:rPr>
+        <w:t>:</w:t>
       </w:r>
       <w:r>
         <w:rPr>
@@ -1560,7 +1528,8 @@
           <w:caps/>
           <w:color w:val="CC0000"/>
           <w:spacing w:val="40"/>
-          <w:szCs w:val="20"/>
+          <w:sz w:val="24"/>
+          <w:szCs w:val="24"/>
         </w:rPr>
         <w:t xml:space="preserve"> </w:t>
       </w:r>
@@ -1570,9 +1539,10 @@
             <w:rStyle w:val="Hyperlink"/>
             <w:rFonts w:ascii="Garamond" w:eastAsia="Arial" w:hAnsi="Garamond" w:cs="Arial"/>
             <w:caps/>
-            <w:color w:val="auto"/>
+            <w:color w:val="0070C0"/>
             <w:spacing w:val="40"/>
-            <w:szCs w:val="20"/>
+            <w:sz w:val="24"/>
+            <w:szCs w:val="24"/>
           </w:rPr>
           <w:t>ERicandrewluna.com</w:t>
         </w:r>
@@ -1667,74 +1637,96 @@
           <w:sz w:val="24"/>
           <w:szCs w:val="24"/>
         </w:rPr>
-        <w:t xml:space="preserve">HTML, CSS,  </w:t>
-      </w:r>
-      <w:r>
-        <w:rPr>
-          <w:rFonts w:ascii="Garamond" w:hAnsi="Garamond"/>
-          <w:sz w:val="24"/>
-          <w:szCs w:val="24"/>
-        </w:rPr>
-        <w:t>JavaScript,  jQuery , Responsive Design</w:t>
-      </w:r>
-    </w:p>
-    <w:p>
-      <w:pPr>
-        <w:widowControl w:val="0"/>
-        <w:tabs>
-          <w:tab w:val="left" w:pos="0"/>
-          <w:tab w:val="left" w:pos="720"/>
-          <w:tab w:val="left" w:pos="1440"/>
-          <w:tab w:val="left" w:pos="2340"/>
-          <w:tab w:val="left" w:pos="2700"/>
-          <w:tab w:val="left" w:pos="3060"/>
-          <w:tab w:val="left" w:pos="4320"/>
-        </w:tabs>
-        <w:suppressAutoHyphens/>
-        <w:ind w:left="1440"/>
-        <w:contextualSpacing/>
-        <w:rPr>
-          <w:rFonts w:ascii="Garamond" w:hAnsi="Garamond"/>
-          <w:sz w:val="24"/>
-          <w:szCs w:val="24"/>
-        </w:rPr>
-      </w:pPr>
-    </w:p>
-    <w:p>
-      <w:pPr>
-        <w:widowControl w:val="0"/>
-        <w:tabs>
-          <w:tab w:val="left" w:pos="0"/>
-          <w:tab w:val="left" w:pos="720"/>
-          <w:tab w:val="left" w:pos="1440"/>
-          <w:tab w:val="left" w:pos="2340"/>
-          <w:tab w:val="left" w:pos="2700"/>
-          <w:tab w:val="left" w:pos="3060"/>
-          <w:tab w:val="left" w:pos="4320"/>
-        </w:tabs>
-        <w:suppressAutoHyphens/>
-        <w:ind w:left="1440"/>
-        <w:contextualSpacing/>
-        <w:rPr>
-          <w:rFonts w:ascii="Garamond" w:eastAsia="Arial" w:hAnsi="Garamond" w:cs="Arial"/>
-          <w:i/>
-          <w:color w:val="666666"/>
-          <w:sz w:val="24"/>
-          <w:szCs w:val="24"/>
-        </w:rPr>
-      </w:pPr>
-      <w:hyperlink r:id="rId12" w:history="1">
-        <w:r>
-          <w:rPr>
-            <w:rStyle w:val="Hyperlink"/>
-            <w:rFonts w:ascii="Garamond" w:eastAsia="Arial" w:hAnsi="Garamond" w:cs="Arial"/>
-            <w:i/>
-            <w:sz w:val="24"/>
-            <w:szCs w:val="24"/>
-          </w:rPr>
-          <w:t>http://www.ericandrewluna.com/Business-Template/</w:t>
-        </w:r>
-      </w:hyperlink>
+        <w:t>HTML, CSS</w:t>
+      </w:r>
+      <w:proofErr w:type="gramStart"/>
+      <w:r>
+        <w:rPr>
+          <w:rFonts w:ascii="Garamond" w:hAnsi="Garamond"/>
+          <w:sz w:val="24"/>
+          <w:szCs w:val="24"/>
+        </w:rPr>
+        <w:t xml:space="preserve">,  </w:t>
+      </w:r>
+      <w:r>
+        <w:rPr>
+          <w:rFonts w:ascii="Garamond" w:hAnsi="Garamond"/>
+          <w:sz w:val="24"/>
+          <w:szCs w:val="24"/>
+        </w:rPr>
+        <w:t>JavaScript</w:t>
+      </w:r>
+      <w:proofErr w:type="gramEnd"/>
+      <w:r>
+        <w:rPr>
+          <w:rFonts w:ascii="Garamond" w:hAnsi="Garamond"/>
+          <w:sz w:val="24"/>
+          <w:szCs w:val="24"/>
+        </w:rPr>
+        <w:t>,  jQuery , Responsive Design</w:t>
+      </w:r>
+    </w:p>
+    <w:p>
+      <w:pPr>
+        <w:widowControl w:val="0"/>
+        <w:tabs>
+          <w:tab w:val="left" w:pos="0"/>
+          <w:tab w:val="left" w:pos="720"/>
+          <w:tab w:val="left" w:pos="1440"/>
+          <w:tab w:val="left" w:pos="2340"/>
+          <w:tab w:val="left" w:pos="2700"/>
+          <w:tab w:val="left" w:pos="3060"/>
+          <w:tab w:val="left" w:pos="4320"/>
+        </w:tabs>
+        <w:suppressAutoHyphens/>
+        <w:ind w:left="1440"/>
+        <w:contextualSpacing/>
+        <w:rPr>
+          <w:rFonts w:ascii="Garamond" w:hAnsi="Garamond"/>
+          <w:sz w:val="24"/>
+          <w:szCs w:val="24"/>
+        </w:rPr>
+      </w:pPr>
+    </w:p>
+    <w:bookmarkStart w:id="1" w:name="_GoBack"/>
+    <w:bookmarkEnd w:id="1"/>
+    <w:p>
+      <w:pPr>
+        <w:widowControl w:val="0"/>
+        <w:tabs>
+          <w:tab w:val="left" w:pos="0"/>
+          <w:tab w:val="left" w:pos="720"/>
+          <w:tab w:val="left" w:pos="1440"/>
+          <w:tab w:val="left" w:pos="2340"/>
+          <w:tab w:val="left" w:pos="2700"/>
+          <w:tab w:val="left" w:pos="3060"/>
+          <w:tab w:val="left" w:pos="4320"/>
+        </w:tabs>
+        <w:suppressAutoHyphens/>
+        <w:ind w:left="1440"/>
+        <w:contextualSpacing/>
+      </w:pPr>
+      <w:r>
+        <w:fldChar w:fldCharType="begin"/>
+      </w:r>
+      <w:r>
+        <w:instrText xml:space="preserve"> HYPERLINK "http://www.ericandrewluna.com/Minimalist-Theme/index.html" </w:instrText>
+      </w:r>
+      <w:r>
+        <w:fldChar w:fldCharType="separate"/>
+      </w:r>
+      <w:r>
+        <w:rPr>
+          <w:rStyle w:val="Hyperlink"/>
+        </w:rPr>
+        <w:t>http://www.ericandrewluna.com/Minimalist-Theme/index.html</w:t>
+      </w:r>
+      <w:r>
+        <w:rPr>
+          <w:rStyle w:val="Hyperlink"/>
+        </w:rPr>
+        <w:fldChar w:fldCharType="end"/>
+      </w:r>
     </w:p>
     <w:p>
       <w:pPr>
@@ -1883,7 +1875,25 @@
           <w:sz w:val="24"/>
           <w:szCs w:val="24"/>
         </w:rPr>
-        <w:t>HTML, CSS,  JavaScript,  jQuery , Responsive Design</w:t>
+        <w:t>HTML, CSS</w:t>
+      </w:r>
+      <w:proofErr w:type="gramStart"/>
+      <w:r>
+        <w:rPr>
+          <w:rFonts w:ascii="Garamond" w:hAnsi="Garamond"/>
+          <w:sz w:val="24"/>
+          <w:szCs w:val="24"/>
+        </w:rPr>
+        <w:t>,  JavaScript</w:t>
+      </w:r>
+      <w:proofErr w:type="gramEnd"/>
+      <w:r>
+        <w:rPr>
+          <w:rFonts w:ascii="Garamond" w:hAnsi="Garamond"/>
+          <w:sz w:val="24"/>
+          <w:szCs w:val="24"/>
+        </w:rPr>
+        <w:t>,  jQuery , Responsive Design</w:t>
       </w:r>
     </w:p>
     <w:p>
@@ -1927,7 +1937,7 @@
           <w:szCs w:val="24"/>
         </w:rPr>
       </w:pPr>
-      <w:hyperlink r:id="rId13" w:history="1">
+      <w:hyperlink r:id="rId12" w:history="1">
         <w:r>
           <w:rPr>
             <w:rStyle w:val="Hyperlink"/>
@@ -1992,7 +2002,27 @@
           <w:sz w:val="24"/>
           <w:szCs w:val="24"/>
         </w:rPr>
-        <w:t>This site was built with the intention to help a user looking for a great quote. Using Javascript and jQuery, the site provides the users with quotes based around various topics. Users can simply choose the topic they are looking for and view quotes related to the chosen topic.</w:t>
+        <w:t xml:space="preserve">This site was built with the intention to help a user looking for a great quote. Using </w:t>
+      </w:r>
+      <w:proofErr w:type="spellStart"/>
+      <w:r>
+        <w:rPr>
+          <w:rFonts w:ascii="Garamond" w:eastAsia="Arial" w:hAnsi="Garamond" w:cs="Arial"/>
+          <w:i/>
+          <w:sz w:val="24"/>
+          <w:szCs w:val="24"/>
+        </w:rPr>
+        <w:t>Javascript</w:t>
+      </w:r>
+      <w:proofErr w:type="spellEnd"/>
+      <w:r>
+        <w:rPr>
+          <w:rFonts w:ascii="Garamond" w:eastAsia="Arial" w:hAnsi="Garamond" w:cs="Arial"/>
+          <w:i/>
+          <w:sz w:val="24"/>
+          <w:szCs w:val="24"/>
+        </w:rPr>
+        <w:t xml:space="preserve"> and jQuery, the site provides the users with quotes based around various topics. Users can simply choose the topic they are looking for and view quotes related to the chosen topic.</w:t>
       </w:r>
     </w:p>
     <w:p>
@@ -2102,7 +2132,25 @@
           <w:sz w:val="24"/>
           <w:szCs w:val="24"/>
         </w:rPr>
-        <w:t>, JavaScript,  jQuery,  AJAX,  API Integration, Responsive Design</w:t>
+        <w:t>, JavaScript</w:t>
+      </w:r>
+      <w:proofErr w:type="gramStart"/>
+      <w:r>
+        <w:rPr>
+          <w:rFonts w:ascii="Garamond" w:hAnsi="Garamond"/>
+          <w:sz w:val="24"/>
+          <w:szCs w:val="24"/>
+        </w:rPr>
+        <w:t>,  jQuery</w:t>
+      </w:r>
+      <w:proofErr w:type="gramEnd"/>
+      <w:r>
+        <w:rPr>
+          <w:rFonts w:ascii="Garamond" w:hAnsi="Garamond"/>
+          <w:sz w:val="24"/>
+          <w:szCs w:val="24"/>
+        </w:rPr>
+        <w:t>,  AJAX,  API Integration, Responsive Design</w:t>
       </w:r>
     </w:p>
     <w:p>
@@ -2146,7 +2194,7 @@
           <w:szCs w:val="24"/>
         </w:rPr>
       </w:pPr>
-      <w:hyperlink r:id="rId14" w:history="1">
+      <w:hyperlink r:id="rId13" w:history="1">
         <w:r>
           <w:rPr>
             <w:rStyle w:val="Hyperlink"/>
@@ -2321,7 +2369,25 @@
           <w:sz w:val="24"/>
           <w:szCs w:val="24"/>
         </w:rPr>
-        <w:t xml:space="preserve">, JavaScript,  jQuery, </w:t>
+        <w:t>, JavaScript</w:t>
+      </w:r>
+      <w:proofErr w:type="gramStart"/>
+      <w:r>
+        <w:rPr>
+          <w:rFonts w:ascii="Garamond" w:hAnsi="Garamond"/>
+          <w:sz w:val="24"/>
+          <w:szCs w:val="24"/>
+        </w:rPr>
+        <w:t>,  jQuery</w:t>
+      </w:r>
+      <w:proofErr w:type="gramEnd"/>
+      <w:r>
+        <w:rPr>
+          <w:rFonts w:ascii="Garamond" w:hAnsi="Garamond"/>
+          <w:sz w:val="24"/>
+          <w:szCs w:val="24"/>
+        </w:rPr>
+        <w:t xml:space="preserve">, </w:t>
       </w:r>
       <w:r>
         <w:rPr>
@@ -2412,7 +2478,7 @@
         </w:rPr>
         <w:tab/>
       </w:r>
-      <w:hyperlink r:id="rId15" w:history="1">
+      <w:hyperlink r:id="rId14" w:history="1">
         <w:r>
           <w:rPr>
             <w:rStyle w:val="Hyperlink"/>
@@ -2477,7 +2543,17 @@
           <w:sz w:val="24"/>
           <w:szCs w:val="24"/>
         </w:rPr>
-        <w:t>This is a drawing app that allows users to doodle and draw whatever they like to pass the time. The user can use the default color palette, as well as create their</w:t>
+        <w:t xml:space="preserve">This is a drawing app that allows users to doodle and draw whatever they like to pass the time. The user can use the default color palette, as well as create </w:t>
+      </w:r>
+      <w:proofErr w:type="gramStart"/>
+      <w:r>
+        <w:rPr>
+          <w:rFonts w:ascii="Garamond" w:eastAsia="Arial" w:hAnsi="Garamond" w:cs="Arial"/>
+          <w:i/>
+          <w:sz w:val="24"/>
+          <w:szCs w:val="24"/>
+        </w:rPr>
+        <w:t>their</w:t>
       </w:r>
       <w:r>
         <w:rPr>
@@ -2495,7 +2571,17 @@
           <w:sz w:val="24"/>
           <w:szCs w:val="24"/>
         </w:rPr>
-        <w:t>own colors in the color generator. It's a great tool to use when a quick break is needed from the daily grind, or if you are in a creative mood. I plan on adding features in time.</w:t>
+        <w:t>own</w:t>
+      </w:r>
+      <w:proofErr w:type="gramEnd"/>
+      <w:r>
+        <w:rPr>
+          <w:rFonts w:ascii="Garamond" w:eastAsia="Arial" w:hAnsi="Garamond" w:cs="Arial"/>
+          <w:i/>
+          <w:sz w:val="24"/>
+          <w:szCs w:val="24"/>
+        </w:rPr>
+        <w:t xml:space="preserve"> colors in the color generator. It's a great tool to use when a quick break is needed from the daily grind, or if you are in a creative mood. I plan on adding features in time.</w:t>
       </w:r>
     </w:p>
     <w:p>
@@ -2616,16 +2702,25 @@
           <w:sz w:val="24"/>
           <w:szCs w:val="24"/>
         </w:rPr>
-        <w:lastRenderedPageBreak/>
         <w:t xml:space="preserve">HTML, </w:t>
       </w:r>
-      <w:r>
-        <w:rPr>
-          <w:rFonts w:ascii="Garamond" w:hAnsi="Garamond"/>
-          <w:sz w:val="24"/>
-          <w:szCs w:val="24"/>
-        </w:rPr>
-        <w:t>CSS , JavaScript,  jQuery,  AJAX,  API Integration, Responsive Design</w:t>
+      <w:proofErr w:type="gramStart"/>
+      <w:r>
+        <w:rPr>
+          <w:rFonts w:ascii="Garamond" w:hAnsi="Garamond"/>
+          <w:sz w:val="24"/>
+          <w:szCs w:val="24"/>
+        </w:rPr>
+        <w:t>CSS ,</w:t>
+      </w:r>
+      <w:proofErr w:type="gramEnd"/>
+      <w:r>
+        <w:rPr>
+          <w:rFonts w:ascii="Garamond" w:hAnsi="Garamond"/>
+          <w:sz w:val="24"/>
+          <w:szCs w:val="24"/>
+        </w:rPr>
+        <w:t xml:space="preserve"> JavaScript,  jQuery,  AJAX,  API Integration, Responsive Design</w:t>
       </w:r>
     </w:p>
     <w:p>
@@ -2700,7 +2795,7 @@
         </w:rPr>
         <w:tab/>
       </w:r>
-      <w:hyperlink r:id="rId16" w:history="1">
+      <w:hyperlink r:id="rId15" w:history="1">
         <w:r>
           <w:rPr>
             <w:rStyle w:val="Hyperlink"/>
@@ -2765,7 +2860,28 @@
           <w:sz w:val="24"/>
           <w:szCs w:val="24"/>
         </w:rPr>
-        <w:t>This app provides users with a quick and easy way to check their local weather by getting the user coordinates with Geolocation API and provides the user with the curent weather forecast for their area from the Weather Underground API. The background image changes with the status of the weather to give the user an idea of what it might look like outside.</w:t>
+        <w:lastRenderedPageBreak/>
+        <w:t xml:space="preserve">This app provides users with a quick and easy way to check their local weather by getting the user coordinates with Geolocation API and provides the user with the </w:t>
+      </w:r>
+      <w:proofErr w:type="spellStart"/>
+      <w:r>
+        <w:rPr>
+          <w:rFonts w:ascii="Garamond" w:eastAsia="Arial" w:hAnsi="Garamond" w:cs="Arial"/>
+          <w:i/>
+          <w:sz w:val="24"/>
+          <w:szCs w:val="24"/>
+        </w:rPr>
+        <w:t>curent</w:t>
+      </w:r>
+      <w:proofErr w:type="spellEnd"/>
+      <w:r>
+        <w:rPr>
+          <w:rFonts w:ascii="Garamond" w:eastAsia="Arial" w:hAnsi="Garamond" w:cs="Arial"/>
+          <w:i/>
+          <w:sz w:val="24"/>
+          <w:szCs w:val="24"/>
+        </w:rPr>
+        <w:t xml:space="preserve"> weather forecast for their area from the Weather Underground API. The background image changes with the status of the weather to give the user an idea of what it might look like outside.</w:t>
       </w:r>
     </w:p>
     <w:p>
@@ -2859,13 +2975,23 @@
         </w:rPr>
         <w:t xml:space="preserve">HTML, </w:t>
       </w:r>
-      <w:r>
-        <w:rPr>
-          <w:rFonts w:ascii="Garamond" w:hAnsi="Garamond"/>
-          <w:sz w:val="24"/>
-          <w:szCs w:val="24"/>
-        </w:rPr>
-        <w:t xml:space="preserve">CSS , </w:t>
+      <w:proofErr w:type="gramStart"/>
+      <w:r>
+        <w:rPr>
+          <w:rFonts w:ascii="Garamond" w:hAnsi="Garamond"/>
+          <w:sz w:val="24"/>
+          <w:szCs w:val="24"/>
+        </w:rPr>
+        <w:t>CSS ,</w:t>
+      </w:r>
+      <w:proofErr w:type="gramEnd"/>
+      <w:r>
+        <w:rPr>
+          <w:rFonts w:ascii="Garamond" w:hAnsi="Garamond"/>
+          <w:sz w:val="24"/>
+          <w:szCs w:val="24"/>
+        </w:rPr>
+        <w:t xml:space="preserve"> </w:t>
       </w:r>
       <w:r>
         <w:rPr>
@@ -2941,7 +3067,7 @@
         </w:rPr>
         <w:tab/>
       </w:r>
-      <w:hyperlink r:id="rId17" w:history="1">
+      <w:hyperlink r:id="rId16" w:history="1">
         <w:r>
           <w:rPr>
             <w:rStyle w:val="Hyperlink"/>
@@ -3053,6 +3179,7 @@
           <w:szCs w:val="24"/>
         </w:rPr>
       </w:pPr>
+      <w:proofErr w:type="gramStart"/>
       <w:r>
         <w:rPr>
           <w:rFonts w:ascii="Garamond" w:eastAsia="Arial" w:hAnsi="Garamond" w:cs="Arial"/>
@@ -3063,7 +3190,20 @@
           <w:sz w:val="24"/>
           <w:szCs w:val="24"/>
         </w:rPr>
-        <w:t>To-do, or not to-do</w:t>
+        <w:t>To-do,</w:t>
+      </w:r>
+      <w:proofErr w:type="gramEnd"/>
+      <w:r>
+        <w:rPr>
+          <w:rFonts w:ascii="Garamond" w:eastAsia="Arial" w:hAnsi="Garamond" w:cs="Arial"/>
+          <w:b/>
+          <w:caps/>
+          <w:color w:val="4C1130"/>
+          <w:spacing w:val="20"/>
+          <w:sz w:val="24"/>
+          <w:szCs w:val="24"/>
+        </w:rPr>
+        <w:t xml:space="preserve"> or not to-do</w:t>
       </w:r>
     </w:p>
     <w:p>
@@ -3109,16 +3249,26 @@
           <w:sz w:val="24"/>
           <w:szCs w:val="24"/>
         </w:rPr>
-        <w:t xml:space="preserve"> Vanillla</w:t>
-      </w:r>
-      <w:r>
-        <w:rPr>
-          <w:rFonts w:ascii="Garamond" w:hAnsi="Garamond"/>
-          <w:sz w:val="24"/>
-          <w:szCs w:val="24"/>
-        </w:rPr>
         <w:t xml:space="preserve"> </w:t>
       </w:r>
+      <w:proofErr w:type="spellStart"/>
+      <w:r>
+        <w:rPr>
+          <w:rFonts w:ascii="Garamond" w:hAnsi="Garamond"/>
+          <w:sz w:val="24"/>
+          <w:szCs w:val="24"/>
+        </w:rPr>
+        <w:t>Vanillla</w:t>
+      </w:r>
+      <w:proofErr w:type="spellEnd"/>
+      <w:r>
+        <w:rPr>
+          <w:rFonts w:ascii="Garamond" w:hAnsi="Garamond"/>
+          <w:sz w:val="24"/>
+          <w:szCs w:val="24"/>
+        </w:rPr>
+        <w:t xml:space="preserve"> </w:t>
+      </w:r>
       <w:r>
         <w:rPr>
           <w:rFonts w:ascii="Garamond" w:hAnsi="Garamond"/>
@@ -3193,7 +3343,7 @@
         </w:rPr>
         <w:tab/>
       </w:r>
-      <w:hyperlink r:id="rId18" w:history="1">
+      <w:hyperlink r:id="rId17" w:history="1">
         <w:r>
           <w:rPr>
             <w:rStyle w:val="Hyperlink"/>
@@ -3270,7 +3420,156 @@
           <w:tab w:val="left" w:pos="4320"/>
         </w:tabs>
         <w:suppressAutoHyphens/>
-        <w:ind w:left="1440"/>
+        <w:contextualSpacing/>
+        <w:rPr>
+          <w:rFonts w:ascii="Garamond" w:eastAsia="Arial" w:hAnsi="Garamond" w:cs="Arial"/>
+          <w:i/>
+          <w:color w:val="666666"/>
+          <w:sz w:val="24"/>
+          <w:szCs w:val="24"/>
+        </w:rPr>
+      </w:pPr>
+    </w:p>
+    <w:p>
+      <w:pPr>
+        <w:widowControl w:val="0"/>
+        <w:contextualSpacing/>
+        <w:outlineLvl w:val="0"/>
+        <w:rPr>
+          <w:rFonts w:ascii="Garamond" w:eastAsia="Arial" w:hAnsi="Garamond" w:cs="Arial"/>
+          <w:b/>
+          <w:caps/>
+          <w:color w:val="C00000"/>
+          <w:spacing w:val="40"/>
+          <w:sz w:val="24"/>
+          <w:szCs w:val="24"/>
+          <w:u w:val="single"/>
+        </w:rPr>
+      </w:pPr>
+      <w:r>
+        <w:rPr>
+          <w:rFonts w:ascii="Garamond" w:eastAsia="Arial" w:hAnsi="Garamond" w:cs="Arial"/>
+          <w:b/>
+          <w:caps/>
+          <w:color w:val="C00000"/>
+          <w:spacing w:val="40"/>
+          <w:sz w:val="24"/>
+          <w:szCs w:val="24"/>
+          <w:u w:val="single"/>
+        </w:rPr>
+        <w:t>EDUCATION</w:t>
+      </w:r>
+    </w:p>
+    <w:p>
+      <w:pPr>
+        <w:widowControl w:val="0"/>
+        <w:contextualSpacing/>
+        <w:outlineLvl w:val="0"/>
+        <w:rPr>
+          <w:rFonts w:ascii="Garamond" w:eastAsia="Arial" w:hAnsi="Garamond" w:cs="Arial"/>
+          <w:b/>
+          <w:caps/>
+          <w:color w:val="741B47"/>
+          <w:spacing w:val="40"/>
+          <w:sz w:val="24"/>
+          <w:szCs w:val="24"/>
+        </w:rPr>
+      </w:pPr>
+    </w:p>
+    <w:p>
+      <w:pPr>
+        <w:pStyle w:val="Normalwithleftindent"/>
+        <w:rPr>
+          <w:rFonts w:ascii="Garamond" w:hAnsi="Garamond"/>
+          <w:b/>
+          <w:color w:val="auto"/>
+          <w:sz w:val="24"/>
+          <w:szCs w:val="24"/>
+        </w:rPr>
+      </w:pPr>
+      <w:r>
+        <w:rPr>
+          <w:rFonts w:ascii="Garamond" w:hAnsi="Garamond"/>
+          <w:b/>
+          <w:color w:val="auto"/>
+          <w:sz w:val="24"/>
+          <w:szCs w:val="24"/>
+        </w:rPr>
+        <w:t>Associate of Science, concentration in General Science</w:t>
+      </w:r>
+      <w:r>
+        <w:rPr>
+          <w:rFonts w:ascii="Garamond" w:hAnsi="Garamond"/>
+          <w:b/>
+          <w:color w:val="auto"/>
+          <w:sz w:val="24"/>
+          <w:szCs w:val="24"/>
+        </w:rPr>
+        <w:t xml:space="preserve"> </w:t>
+      </w:r>
+      <w:r>
+        <w:rPr>
+          <w:rFonts w:ascii="Garamond" w:hAnsi="Garamond"/>
+          <w:b/>
+          <w:color w:val="auto"/>
+          <w:sz w:val="24"/>
+          <w:szCs w:val="24"/>
+        </w:rPr>
+        <w:t xml:space="preserve">(A.S.) </w:t>
+      </w:r>
+    </w:p>
+    <w:p>
+      <w:pPr>
+        <w:pStyle w:val="Normalwithleftindent"/>
+        <w:rPr>
+          <w:rFonts w:ascii="Garamond" w:hAnsi="Garamond"/>
+          <w:color w:val="auto"/>
+          <w:sz w:val="24"/>
+          <w:szCs w:val="24"/>
+        </w:rPr>
+      </w:pPr>
+      <w:r>
+        <w:rPr>
+          <w:rFonts w:ascii="Garamond" w:hAnsi="Garamond"/>
+          <w:color w:val="auto"/>
+          <w:sz w:val="24"/>
+          <w:szCs w:val="24"/>
+        </w:rPr>
+        <w:t>San Antonio College - San Antonio, Texas, 2012</w:t>
+      </w:r>
+      <w:r>
+        <w:rPr>
+          <w:rFonts w:ascii="Garamond" w:hAnsi="Garamond"/>
+          <w:color w:val="auto"/>
+          <w:sz w:val="24"/>
+          <w:szCs w:val="24"/>
+        </w:rPr>
+        <w:tab/>
+      </w:r>
+    </w:p>
+    <w:p>
+      <w:pPr>
+        <w:pStyle w:val="Normalwithleftindent"/>
+        <w:rPr>
+          <w:rFonts w:ascii="Garamond" w:hAnsi="Garamond"/>
+          <w:sz w:val="24"/>
+          <w:szCs w:val="24"/>
+        </w:rPr>
+      </w:pPr>
+    </w:p>
+    <w:p>
+      <w:pPr>
+        <w:widowControl w:val="0"/>
+        <w:tabs>
+          <w:tab w:val="left" w:pos="0"/>
+          <w:tab w:val="left" w:pos="720"/>
+          <w:tab w:val="left" w:pos="1440"/>
+          <w:tab w:val="left" w:pos="2340"/>
+          <w:tab w:val="left" w:pos="2700"/>
+          <w:tab w:val="left" w:pos="3060"/>
+          <w:tab w:val="left" w:pos="4320"/>
+        </w:tabs>
+        <w:suppressAutoHyphens/>
         <w:contextualSpacing/>
         <w:rPr>
           <w:rFonts w:ascii="Garamond" w:eastAsia="Arial" w:hAnsi="Garamond" w:cs="Arial"/>

</xml_diff>